<commit_message>
Added donations page to report drop down
</commit_message>
<xml_diff>
--- a/DonationForm.docx
+++ b/DonationForm.docx
@@ -181,6 +181,7 @@
                 <w15:appearance w15:val="hidden"/>
                 <w:text/>
               </w:sdtPr>
+              <w:sdtEndPr/>
               <w:sdtContent>
                 <w:r>
                   <w:rPr>
@@ -238,6 +239,7 @@
                 <w15:appearance w15:val="hidden"/>
                 <w:text/>
               </w:sdtPr>
+              <w:sdtEndPr/>
               <w:sdtContent>
                 <w:r>
                   <w:rPr>
@@ -293,6 +295,7 @@
                 <w:showingPlcHdr/>
                 <w15:appearance w15:val="hidden"/>
               </w:sdtPr>
+              <w:sdtEndPr/>
               <w:sdtContent>
                 <w:r>
                   <w:rPr>
@@ -349,6 +352,7 @@
                 <w15:appearance w15:val="hidden"/>
                 <w:text/>
               </w:sdtPr>
+              <w:sdtEndPr/>
               <w:sdtContent>
                 <w:r>
                   <w:rPr>
@@ -413,6 +417,7 @@
                 <w15:appearance w15:val="hidden"/>
                 <w:text/>
               </w:sdtPr>
+              <w:sdtEndPr/>
               <w:sdtContent>
                 <w:r>
                   <w:rPr>
@@ -453,7 +458,21 @@
                 <w:sz w:val="24"/>
                 <w:szCs w:val="24"/>
               </w:rPr>
-              <w:t>Drop-off Time:</w:t>
+              <w:t xml:space="preserve">Drop-off </w:t>
+            </w:r>
+            <w:r>
+              <w:rPr>
+                <w:sz w:val="24"/>
+                <w:szCs w:val="24"/>
+              </w:rPr>
+              <w:t>Date</w:t>
+            </w:r>
+            <w:r>
+              <w:rPr>
+                <w:sz w:val="24"/>
+                <w:szCs w:val="24"/>
+              </w:rPr>
+              <w:t>:</w:t>
             </w:r>
             <w:sdt>
               <w:sdtPr>
@@ -474,6 +493,7 @@
                   <w:calendar w:val="gregorian"/>
                 </w:date>
               </w:sdtPr>
+              <w:sdtEndPr/>
               <w:sdtContent>
                 <w:r>
                   <w:rPr>
@@ -536,6 +556,7 @@
                 <w15:appearance w15:val="hidden"/>
                 <w:text/>
               </w:sdtPr>
+              <w:sdtEndPr/>
               <w:sdtContent>
                 <w:r>
                   <w:rPr>
@@ -583,6 +604,7 @@
                 <w:showingPlcHdr/>
                 <w:text/>
               </w:sdtPr>
+              <w:sdtEndPr/>
               <w:sdtContent>
                 <w:r>
                   <w:rPr>
@@ -629,6 +651,7 @@
                 </w:placeholder>
                 <w:showingPlcHdr/>
               </w:sdtPr>
+              <w:sdtEndPr/>
               <w:sdtContent>
                 <w:r>
                   <w:rPr>
@@ -1545,6 +1568,8 @@
   </w:compat>
   <w:rsids>
     <w:rsidRoot w:val="00FE061B"/>
+    <w:rsid w:val="004152B9"/>
+    <w:rsid w:val="00561906"/>
     <w:rsid w:val="00927300"/>
     <w:rsid w:val="00FE061B"/>
   </w:rsids>
@@ -2005,10 +2030,6 @@
       <w:color w:val="808080"/>
     </w:rPr>
   </w:style>
-  <w:style w:type="paragraph" w:customStyle="1" w:styleId="9A2A75362E2A449180C64446AC36CDAB">
-    <w:name w:val="9A2A75362E2A449180C64446AC36CDAB"/>
-    <w:rsid w:val="00FE061B"/>
-  </w:style>
   <w:style w:type="paragraph" w:customStyle="1" w:styleId="995D371D5EB74F0EBE0B92D0C3822597">
     <w:name w:val="995D371D5EB74F0EBE0B92D0C3822597"/>
     <w:rsid w:val="00FE061B"/>

</xml_diff>